<commit_message>
Aplicación de cambios durante la revisión formal
</commit_message>
<xml_diff>
--- a/Docs/02-Planificacion/BLMP_Plan de Capacitación.docx
+++ b/Docs/02-Planificacion/BLMP_Plan de Capacitación.docx
@@ -375,8 +375,6 @@
         </w:rPr>
         <w:t>P</w:t>
       </w:r>
-      <w:bookmarkStart w:id="4" w:name="_GoBack"/>
-      <w:bookmarkEnd w:id="4"/>
       <w:r>
         <w:rPr>
           <w:b/>
@@ -784,7 +782,7 @@
           <w:noProof/>
           <w:sz w:val="20"/>
         </w:rPr>
-        <w:t>24/05/2011 10:16:00</w:t>
+        <w:t>05/06/2011 07:13:00 p.m.</w:t>
       </w:r>
       <w:r>
         <w:rPr>
@@ -1045,7 +1043,31 @@
                 <w:sz w:val="16"/>
                 <w:lang w:val="es-AR"/>
               </w:rPr>
-              <w:t>03/04/2011</w:t>
+              <w:t>22</w:t>
+            </w:r>
+            <w:r>
+              <w:rPr>
+                <w:rFonts w:ascii="Arial" w:hAnsi="Arial"/>
+                <w:sz w:val="16"/>
+                <w:lang w:val="es-AR"/>
+              </w:rPr>
+              <w:t>/0</w:t>
+            </w:r>
+            <w:r>
+              <w:rPr>
+                <w:rFonts w:ascii="Arial" w:hAnsi="Arial"/>
+                <w:sz w:val="16"/>
+                <w:lang w:val="es-AR"/>
+              </w:rPr>
+              <w:t>5</w:t>
+            </w:r>
+            <w:r>
+              <w:rPr>
+                <w:rFonts w:ascii="Arial" w:hAnsi="Arial"/>
+                <w:sz w:val="16"/>
+                <w:lang w:val="es-AR"/>
+              </w:rPr>
+              <w:t>/2011</w:t>
             </w:r>
           </w:p>
         </w:tc>
@@ -1119,9 +1141,35 @@
                 <w:sz w:val="16"/>
                 <w:lang w:val="es-AR"/>
               </w:rPr>
-              <w:t>Belén Bazán</w:t>
-            </w:r>
+              <w:t xml:space="preserve">Laura </w:t>
+            </w:r>
+            <w:proofErr w:type="spellStart"/>
+            <w:r>
+              <w:rPr>
+                <w:rFonts w:ascii="Arial" w:hAnsi="Arial"/>
+                <w:sz w:val="16"/>
+                <w:lang w:val="es-AR"/>
+              </w:rPr>
+              <w:t>Pastorino</w:t>
+            </w:r>
+            <w:proofErr w:type="spellEnd"/>
           </w:p>
+        </w:tc>
+      </w:tr>
+      <w:tr>
+        <w:trPr>
+          <w:trHeight w:val="144"/>
+        </w:trPr>
+        <w:tc>
+          <w:tcPr>
+            <w:tcW w:w="843" w:type="pct"/>
+            <w:tcBorders>
+              <w:top w:val="single" w:sz="4" w:space="0" w:color="auto"/>
+              <w:left w:val="single" w:sz="4" w:space="0" w:color="auto"/>
+              <w:bottom w:val="single" w:sz="4" w:space="0" w:color="auto"/>
+              <w:right w:val="single" w:sz="4" w:space="0" w:color="auto"/>
+            </w:tcBorders>
+          </w:tcPr>
           <w:p>
             <w:pPr>
               <w:pStyle w:val="CellBodyCentre"/>
@@ -1139,8 +1187,119 @@
                 <w:sz w:val="16"/>
                 <w:lang w:val="es-AR"/>
               </w:rPr>
-              <w:t>Laura Pastorino</w:t>
-            </w:r>
+              <w:t>1.1.0</w:t>
+            </w:r>
+          </w:p>
+        </w:tc>
+        <w:tc>
+          <w:tcPr>
+            <w:tcW w:w="911" w:type="pct"/>
+            <w:tcBorders>
+              <w:top w:val="single" w:sz="4" w:space="0" w:color="auto"/>
+              <w:left w:val="single" w:sz="4" w:space="0" w:color="auto"/>
+              <w:bottom w:val="single" w:sz="4" w:space="0" w:color="auto"/>
+              <w:right w:val="single" w:sz="4" w:space="0" w:color="auto"/>
+            </w:tcBorders>
+          </w:tcPr>
+          <w:p>
+            <w:pPr>
+              <w:pStyle w:val="CellBodyCentre"/>
+              <w:spacing w:before="20" w:after="20"/>
+              <w:ind w:firstLine="0"/>
+              <w:rPr>
+                <w:rFonts w:ascii="Arial" w:hAnsi="Arial"/>
+                <w:sz w:val="16"/>
+                <w:lang w:val="es-AR"/>
+              </w:rPr>
+            </w:pPr>
+            <w:r>
+              <w:rPr>
+                <w:rFonts w:ascii="Arial" w:hAnsi="Arial"/>
+                <w:sz w:val="16"/>
+                <w:lang w:val="es-AR"/>
+              </w:rPr>
+              <w:t>05/06/2011</w:t>
+            </w:r>
+          </w:p>
+        </w:tc>
+        <w:tc>
+          <w:tcPr>
+            <w:tcW w:w="2225" w:type="pct"/>
+            <w:tcBorders>
+              <w:top w:val="single" w:sz="4" w:space="0" w:color="auto"/>
+              <w:left w:val="single" w:sz="4" w:space="0" w:color="auto"/>
+              <w:bottom w:val="single" w:sz="4" w:space="0" w:color="auto"/>
+              <w:right w:val="single" w:sz="4" w:space="0" w:color="auto"/>
+            </w:tcBorders>
+          </w:tcPr>
+          <w:p>
+            <w:pPr>
+              <w:pStyle w:val="CellBodyCentre"/>
+              <w:spacing w:before="20" w:after="20"/>
+              <w:ind w:firstLine="0"/>
+              <w:rPr>
+                <w:rFonts w:ascii="Arial" w:hAnsi="Arial"/>
+                <w:sz w:val="16"/>
+                <w:lang w:val="es-AR"/>
+              </w:rPr>
+            </w:pPr>
+            <w:r>
+              <w:rPr>
+                <w:rFonts w:ascii="Arial" w:hAnsi="Arial"/>
+                <w:sz w:val="16"/>
+                <w:lang w:val="es-AR"/>
+              </w:rPr>
+              <w:t>Revisión formal del plan</w:t>
+            </w:r>
+            <w:r>
+              <w:rPr>
+                <w:rFonts w:ascii="Arial" w:hAnsi="Arial"/>
+                <w:sz w:val="16"/>
+                <w:lang w:val="es-AR"/>
+              </w:rPr>
+              <w:t>, se aplicaron cambios netamente estéticos</w:t>
+            </w:r>
+          </w:p>
+        </w:tc>
+        <w:tc>
+          <w:tcPr>
+            <w:tcW w:w="1021" w:type="pct"/>
+            <w:tcBorders>
+              <w:top w:val="single" w:sz="4" w:space="0" w:color="auto"/>
+              <w:left w:val="single" w:sz="4" w:space="0" w:color="auto"/>
+              <w:bottom w:val="single" w:sz="4" w:space="0" w:color="auto"/>
+              <w:right w:val="single" w:sz="4" w:space="0" w:color="auto"/>
+            </w:tcBorders>
+          </w:tcPr>
+          <w:p>
+            <w:pPr>
+              <w:pStyle w:val="CellBodyCentre"/>
+              <w:spacing w:before="20" w:after="20"/>
+              <w:ind w:firstLine="0"/>
+              <w:rPr>
+                <w:rFonts w:ascii="Arial" w:hAnsi="Arial"/>
+                <w:sz w:val="16"/>
+                <w:lang w:val="es-AR"/>
+              </w:rPr>
+            </w:pPr>
+            <w:r>
+              <w:rPr>
+                <w:rFonts w:ascii="Arial" w:hAnsi="Arial"/>
+                <w:sz w:val="16"/>
+                <w:lang w:val="es-AR"/>
+              </w:rPr>
+              <w:t xml:space="preserve">Pablo </w:t>
+            </w:r>
+            <w:proofErr w:type="spellStart"/>
+            <w:r>
+              <w:rPr>
+                <w:rFonts w:ascii="Arial" w:hAnsi="Arial"/>
+                <w:sz w:val="16"/>
+                <w:lang w:val="es-AR"/>
+              </w:rPr>
+              <w:t>Nicoliello</w:t>
+            </w:r>
+            <w:proofErr w:type="spellEnd"/>
           </w:p>
         </w:tc>
       </w:tr>
@@ -1165,6 +1324,8 @@
       <w:r>
         <w:br w:type="page"/>
       </w:r>
+      <w:bookmarkStart w:id="4" w:name="_GoBack"/>
+      <w:bookmarkEnd w:id="4"/>
     </w:p>
     <w:sdt>
       <w:sdtPr>
@@ -2669,8 +2830,7 @@
     <w:p/>
     <w:tbl>
       <w:tblPr>
-        <w:tblW w:w="9260" w:type="dxa"/>
-        <w:tblInd w:w="55" w:type="dxa"/>
+        <w:tblW w:w="5000" w:type="pct"/>
         <w:tblCellMar>
           <w:left w:w="70" w:type="dxa"/>
           <w:right w:w="70" w:type="dxa"/>
@@ -2678,10 +2838,10 @@
         <w:tblLook w:val="04A0" w:firstRow="1" w:lastRow="0" w:firstColumn="1" w:lastColumn="0" w:noHBand="0" w:noVBand="1"/>
       </w:tblPr>
       <w:tblGrid>
-        <w:gridCol w:w="4500"/>
-        <w:gridCol w:w="1044"/>
-        <w:gridCol w:w="1696"/>
-        <w:gridCol w:w="2020"/>
+        <w:gridCol w:w="4201"/>
+        <w:gridCol w:w="975"/>
+        <w:gridCol w:w="1584"/>
+        <w:gridCol w:w="1885"/>
       </w:tblGrid>
       <w:tr>
         <w:trPr>
@@ -2689,7 +2849,7 @@
         </w:trPr>
         <w:tc>
           <w:tcPr>
-            <w:tcW w:w="4500" w:type="dxa"/>
+            <w:tcW w:w="2430" w:type="pct"/>
             <w:tcBorders>
               <w:top w:val="single" w:sz="4" w:space="0" w:color="B1BBCC"/>
               <w:left w:val="single" w:sz="4" w:space="0" w:color="B1BBCC"/>
@@ -2725,7 +2885,7 @@
         </w:tc>
         <w:tc>
           <w:tcPr>
-            <w:tcW w:w="1044" w:type="dxa"/>
+            <w:tcW w:w="564" w:type="pct"/>
             <w:tcBorders>
               <w:top w:val="single" w:sz="4" w:space="0" w:color="B1BBCC"/>
               <w:left w:val="nil"/>
@@ -2761,7 +2921,7 @@
         </w:tc>
         <w:tc>
           <w:tcPr>
-            <w:tcW w:w="1696" w:type="dxa"/>
+            <w:tcW w:w="916" w:type="pct"/>
             <w:tcBorders>
               <w:top w:val="single" w:sz="4" w:space="0" w:color="B1BBCC"/>
               <w:left w:val="nil"/>
@@ -2797,7 +2957,7 @@
         </w:tc>
         <w:tc>
           <w:tcPr>
-            <w:tcW w:w="2020" w:type="dxa"/>
+            <w:tcW w:w="1091" w:type="pct"/>
             <w:tcBorders>
               <w:top w:val="single" w:sz="4" w:space="0" w:color="B1BBCC"/>
               <w:left w:val="nil"/>
@@ -2838,7 +2998,7 @@
         </w:trPr>
         <w:tc>
           <w:tcPr>
-            <w:tcW w:w="4500" w:type="dxa"/>
+            <w:tcW w:w="2430" w:type="pct"/>
             <w:tcBorders>
               <w:top w:val="nil"/>
               <w:left w:val="single" w:sz="4" w:space="0" w:color="B1BBCC"/>
@@ -2885,7 +3045,7 @@
         </w:tc>
         <w:tc>
           <w:tcPr>
-            <w:tcW w:w="1044" w:type="dxa"/>
+            <w:tcW w:w="564" w:type="pct"/>
             <w:tcBorders>
               <w:top w:val="nil"/>
               <w:left w:val="nil"/>
@@ -2932,7 +3092,7 @@
         </w:tc>
         <w:tc>
           <w:tcPr>
-            <w:tcW w:w="1696" w:type="dxa"/>
+            <w:tcW w:w="916" w:type="pct"/>
             <w:tcBorders>
               <w:top w:val="nil"/>
               <w:left w:val="nil"/>
@@ -2968,7 +3128,7 @@
         </w:tc>
         <w:tc>
           <w:tcPr>
-            <w:tcW w:w="2020" w:type="dxa"/>
+            <w:tcW w:w="1091" w:type="pct"/>
             <w:tcBorders>
               <w:top w:val="nil"/>
               <w:left w:val="nil"/>
@@ -3009,7 +3169,7 @@
         </w:trPr>
         <w:tc>
           <w:tcPr>
-            <w:tcW w:w="4500" w:type="dxa"/>
+            <w:tcW w:w="2430" w:type="pct"/>
             <w:tcBorders>
               <w:top w:val="nil"/>
               <w:left w:val="single" w:sz="4" w:space="0" w:color="B1BBCC"/>
@@ -3026,13 +3186,13 @@
               <w:ind w:firstLine="0"/>
               <w:jc w:val="left"/>
               <w:rPr>
-                <w:rFonts w:ascii="Arial" w:hAnsi="Arial" w:cs="Arial"/>
+                <w:rFonts w:asciiTheme="minorHAnsi" w:hAnsiTheme="minorHAnsi" w:cstheme="minorHAnsi"/>
                 <w:color w:val="000000"/>
               </w:rPr>
             </w:pPr>
             <w:r>
               <w:rPr>
-                <w:rFonts w:ascii="Arial" w:hAnsi="Arial" w:cs="Arial"/>
+                <w:rFonts w:asciiTheme="minorHAnsi" w:hAnsiTheme="minorHAnsi" w:cstheme="minorHAnsi"/>
                 <w:color w:val="000000"/>
               </w:rPr>
               <w:t xml:space="preserve">   Conocimiento y utilización de la Metodología</w:t>
@@ -3041,7 +3201,7 @@
         </w:tc>
         <w:tc>
           <w:tcPr>
-            <w:tcW w:w="1044" w:type="dxa"/>
+            <w:tcW w:w="564" w:type="pct"/>
             <w:tcBorders>
               <w:top w:val="nil"/>
               <w:left w:val="nil"/>
@@ -3082,7 +3242,7 @@
         </w:tc>
         <w:tc>
           <w:tcPr>
-            <w:tcW w:w="1696" w:type="dxa"/>
+            <w:tcW w:w="916" w:type="pct"/>
             <w:tcBorders>
               <w:top w:val="nil"/>
               <w:left w:val="nil"/>
@@ -3114,7 +3274,7 @@
         </w:tc>
         <w:tc>
           <w:tcPr>
-            <w:tcW w:w="2020" w:type="dxa"/>
+            <w:tcW w:w="1091" w:type="pct"/>
             <w:tcBorders>
               <w:top w:val="nil"/>
               <w:left w:val="nil"/>
@@ -3151,7 +3311,7 @@
         </w:trPr>
         <w:tc>
           <w:tcPr>
-            <w:tcW w:w="4500" w:type="dxa"/>
+            <w:tcW w:w="2430" w:type="pct"/>
             <w:tcBorders>
               <w:top w:val="nil"/>
               <w:left w:val="single" w:sz="4" w:space="0" w:color="B1BBCC"/>
@@ -3198,7 +3358,7 @@
         </w:tc>
         <w:tc>
           <w:tcPr>
-            <w:tcW w:w="1044" w:type="dxa"/>
+            <w:tcW w:w="564" w:type="pct"/>
             <w:tcBorders>
               <w:top w:val="nil"/>
               <w:left w:val="nil"/>
@@ -3245,7 +3405,7 @@
         </w:tc>
         <w:tc>
           <w:tcPr>
-            <w:tcW w:w="1696" w:type="dxa"/>
+            <w:tcW w:w="916" w:type="pct"/>
             <w:tcBorders>
               <w:top w:val="nil"/>
               <w:left w:val="nil"/>
@@ -3281,7 +3441,7 @@
         </w:tc>
         <w:tc>
           <w:tcPr>
-            <w:tcW w:w="2020" w:type="dxa"/>
+            <w:tcW w:w="1091" w:type="pct"/>
             <w:tcBorders>
               <w:top w:val="nil"/>
               <w:left w:val="nil"/>
@@ -3333,7 +3493,7 @@
         </w:trPr>
         <w:tc>
           <w:tcPr>
-            <w:tcW w:w="4500" w:type="dxa"/>
+            <w:tcW w:w="2430" w:type="pct"/>
             <w:tcBorders>
               <w:top w:val="nil"/>
               <w:left w:val="single" w:sz="4" w:space="0" w:color="B1BBCC"/>
@@ -3350,13 +3510,13 @@
               <w:ind w:firstLine="0"/>
               <w:jc w:val="left"/>
               <w:rPr>
-                <w:rFonts w:ascii="Arial" w:hAnsi="Arial" w:cs="Arial"/>
+                <w:rFonts w:asciiTheme="minorHAnsi" w:hAnsiTheme="minorHAnsi" w:cstheme="minorHAnsi"/>
                 <w:color w:val="000000"/>
               </w:rPr>
             </w:pPr>
             <w:r>
               <w:rPr>
-                <w:rFonts w:ascii="Arial" w:hAnsi="Arial" w:cs="Arial"/>
+                <w:rFonts w:asciiTheme="minorHAnsi" w:hAnsiTheme="minorHAnsi" w:cstheme="minorHAnsi"/>
                 <w:color w:val="000000"/>
               </w:rPr>
               <w:t xml:space="preserve">   Configuración del Servidor</w:t>
@@ -3365,7 +3525,7 @@
         </w:tc>
         <w:tc>
           <w:tcPr>
-            <w:tcW w:w="1044" w:type="dxa"/>
+            <w:tcW w:w="564" w:type="pct"/>
             <w:tcBorders>
               <w:top w:val="nil"/>
               <w:left w:val="nil"/>
@@ -3406,7 +3566,7 @@
         </w:tc>
         <w:tc>
           <w:tcPr>
-            <w:tcW w:w="1696" w:type="dxa"/>
+            <w:tcW w:w="916" w:type="pct"/>
             <w:tcBorders>
               <w:top w:val="nil"/>
               <w:left w:val="nil"/>
@@ -3438,7 +3598,7 @@
         </w:tc>
         <w:tc>
           <w:tcPr>
-            <w:tcW w:w="2020" w:type="dxa"/>
+            <w:tcW w:w="1091" w:type="pct"/>
             <w:tcBorders>
               <w:top w:val="nil"/>
               <w:left w:val="nil"/>
@@ -3475,7 +3635,7 @@
         </w:trPr>
         <w:tc>
           <w:tcPr>
-            <w:tcW w:w="4500" w:type="dxa"/>
+            <w:tcW w:w="2430" w:type="pct"/>
             <w:tcBorders>
               <w:top w:val="nil"/>
               <w:left w:val="single" w:sz="4" w:space="0" w:color="B1BBCC"/>
@@ -3492,13 +3652,13 @@
               <w:ind w:firstLine="0"/>
               <w:jc w:val="left"/>
               <w:rPr>
-                <w:rFonts w:ascii="Arial" w:hAnsi="Arial" w:cs="Arial"/>
+                <w:rFonts w:asciiTheme="minorHAnsi" w:hAnsiTheme="minorHAnsi" w:cstheme="minorHAnsi"/>
                 <w:color w:val="000000"/>
               </w:rPr>
             </w:pPr>
             <w:r>
               <w:rPr>
-                <w:rFonts w:ascii="Arial" w:hAnsi="Arial" w:cs="Arial"/>
+                <w:rFonts w:asciiTheme="minorHAnsi" w:hAnsiTheme="minorHAnsi" w:cstheme="minorHAnsi"/>
                 <w:color w:val="000000"/>
               </w:rPr>
               <w:t xml:space="preserve">   Trabajo con escenarios</w:t>
@@ -3507,7 +3667,7 @@
         </w:tc>
         <w:tc>
           <w:tcPr>
-            <w:tcW w:w="1044" w:type="dxa"/>
+            <w:tcW w:w="564" w:type="pct"/>
             <w:tcBorders>
               <w:top w:val="nil"/>
               <w:left w:val="nil"/>
@@ -3548,7 +3708,7 @@
         </w:tc>
         <w:tc>
           <w:tcPr>
-            <w:tcW w:w="1696" w:type="dxa"/>
+            <w:tcW w:w="916" w:type="pct"/>
             <w:tcBorders>
               <w:top w:val="nil"/>
               <w:left w:val="nil"/>
@@ -3589,7 +3749,7 @@
         </w:tc>
         <w:tc>
           <w:tcPr>
-            <w:tcW w:w="2020" w:type="dxa"/>
+            <w:tcW w:w="1091" w:type="pct"/>
             <w:tcBorders>
               <w:top w:val="nil"/>
               <w:left w:val="nil"/>
@@ -3635,7 +3795,7 @@
         </w:trPr>
         <w:tc>
           <w:tcPr>
-            <w:tcW w:w="4500" w:type="dxa"/>
+            <w:tcW w:w="2430" w:type="pct"/>
             <w:tcBorders>
               <w:top w:val="nil"/>
               <w:left w:val="single" w:sz="4" w:space="0" w:color="B1BBCC"/>
@@ -3652,13 +3812,13 @@
               <w:ind w:firstLine="0"/>
               <w:jc w:val="left"/>
               <w:rPr>
-                <w:rFonts w:ascii="Arial" w:hAnsi="Arial" w:cs="Arial"/>
+                <w:rFonts w:asciiTheme="minorHAnsi" w:hAnsiTheme="minorHAnsi" w:cstheme="minorHAnsi"/>
                 <w:color w:val="000000"/>
               </w:rPr>
             </w:pPr>
             <w:r>
               <w:rPr>
-                <w:rFonts w:ascii="Arial" w:hAnsi="Arial" w:cs="Arial"/>
+                <w:rFonts w:asciiTheme="minorHAnsi" w:hAnsiTheme="minorHAnsi" w:cstheme="minorHAnsi"/>
                 <w:color w:val="000000"/>
               </w:rPr>
               <w:t xml:space="preserve">   Recursos Humanos del Proyecto</w:t>
@@ -3667,7 +3827,7 @@
         </w:tc>
         <w:tc>
           <w:tcPr>
-            <w:tcW w:w="1044" w:type="dxa"/>
+            <w:tcW w:w="564" w:type="pct"/>
             <w:tcBorders>
               <w:top w:val="nil"/>
               <w:left w:val="nil"/>
@@ -3708,7 +3868,7 @@
         </w:tc>
         <w:tc>
           <w:tcPr>
-            <w:tcW w:w="1696" w:type="dxa"/>
+            <w:tcW w:w="916" w:type="pct"/>
             <w:tcBorders>
               <w:top w:val="nil"/>
               <w:left w:val="nil"/>
@@ -3749,7 +3909,7 @@
         </w:tc>
         <w:tc>
           <w:tcPr>
-            <w:tcW w:w="2020" w:type="dxa"/>
+            <w:tcW w:w="1091" w:type="pct"/>
             <w:tcBorders>
               <w:top w:val="nil"/>
               <w:left w:val="nil"/>
@@ -3795,7 +3955,7 @@
         </w:trPr>
         <w:tc>
           <w:tcPr>
-            <w:tcW w:w="4500" w:type="dxa"/>
+            <w:tcW w:w="2430" w:type="pct"/>
             <w:tcBorders>
               <w:top w:val="nil"/>
               <w:left w:val="single" w:sz="4" w:space="0" w:color="B1BBCC"/>
@@ -3812,13 +3972,13 @@
               <w:ind w:firstLine="0"/>
               <w:jc w:val="left"/>
               <w:rPr>
-                <w:rFonts w:ascii="Arial" w:hAnsi="Arial" w:cs="Arial"/>
+                <w:rFonts w:asciiTheme="minorHAnsi" w:hAnsiTheme="minorHAnsi" w:cstheme="minorHAnsi"/>
                 <w:color w:val="000000"/>
               </w:rPr>
             </w:pPr>
             <w:r>
               <w:rPr>
-                <w:rFonts w:ascii="Arial" w:hAnsi="Arial" w:cs="Arial"/>
+                <w:rFonts w:asciiTheme="minorHAnsi" w:hAnsiTheme="minorHAnsi" w:cstheme="minorHAnsi"/>
                 <w:color w:val="000000"/>
               </w:rPr>
               <w:t xml:space="preserve">   Diagrama de Casos de Uso</w:t>
@@ -3827,7 +3987,7 @@
         </w:tc>
         <w:tc>
           <w:tcPr>
-            <w:tcW w:w="1044" w:type="dxa"/>
+            <w:tcW w:w="564" w:type="pct"/>
             <w:tcBorders>
               <w:top w:val="nil"/>
               <w:left w:val="nil"/>
@@ -3868,7 +4028,7 @@
         </w:tc>
         <w:tc>
           <w:tcPr>
-            <w:tcW w:w="1696" w:type="dxa"/>
+            <w:tcW w:w="916" w:type="pct"/>
             <w:tcBorders>
               <w:top w:val="nil"/>
               <w:left w:val="nil"/>
@@ -3909,7 +4069,7 @@
         </w:tc>
         <w:tc>
           <w:tcPr>
-            <w:tcW w:w="2020" w:type="dxa"/>
+            <w:tcW w:w="1091" w:type="pct"/>
             <w:tcBorders>
               <w:top w:val="nil"/>
               <w:left w:val="nil"/>
@@ -3955,7 +4115,7 @@
         </w:trPr>
         <w:tc>
           <w:tcPr>
-            <w:tcW w:w="4500" w:type="dxa"/>
+            <w:tcW w:w="2430" w:type="pct"/>
             <w:tcBorders>
               <w:top w:val="nil"/>
               <w:left w:val="single" w:sz="4" w:space="0" w:color="B1BBCC"/>
@@ -3972,13 +4132,13 @@
               <w:ind w:firstLine="0"/>
               <w:jc w:val="left"/>
               <w:rPr>
-                <w:rFonts w:ascii="Arial" w:hAnsi="Arial" w:cs="Arial"/>
+                <w:rFonts w:asciiTheme="minorHAnsi" w:hAnsiTheme="minorHAnsi" w:cstheme="minorHAnsi"/>
                 <w:color w:val="000000"/>
               </w:rPr>
             </w:pPr>
             <w:r>
               <w:rPr>
-                <w:rFonts w:ascii="Arial" w:hAnsi="Arial" w:cs="Arial"/>
+                <w:rFonts w:asciiTheme="minorHAnsi" w:hAnsiTheme="minorHAnsi" w:cstheme="minorHAnsi"/>
                 <w:color w:val="000000"/>
               </w:rPr>
               <w:t xml:space="preserve">   Diagrama de Clases</w:t>
@@ -3987,7 +4147,7 @@
         </w:tc>
         <w:tc>
           <w:tcPr>
-            <w:tcW w:w="1044" w:type="dxa"/>
+            <w:tcW w:w="564" w:type="pct"/>
             <w:tcBorders>
               <w:top w:val="nil"/>
               <w:left w:val="nil"/>
@@ -4028,7 +4188,7 @@
         </w:tc>
         <w:tc>
           <w:tcPr>
-            <w:tcW w:w="1696" w:type="dxa"/>
+            <w:tcW w:w="916" w:type="pct"/>
             <w:tcBorders>
               <w:top w:val="nil"/>
               <w:left w:val="nil"/>
@@ -4069,7 +4229,7 @@
         </w:tc>
         <w:tc>
           <w:tcPr>
-            <w:tcW w:w="2020" w:type="dxa"/>
+            <w:tcW w:w="1091" w:type="pct"/>
             <w:tcBorders>
               <w:top w:val="nil"/>
               <w:left w:val="nil"/>
@@ -4115,7 +4275,7 @@
         </w:trPr>
         <w:tc>
           <w:tcPr>
-            <w:tcW w:w="4500" w:type="dxa"/>
+            <w:tcW w:w="2430" w:type="pct"/>
             <w:tcBorders>
               <w:top w:val="nil"/>
               <w:left w:val="single" w:sz="4" w:space="0" w:color="B1BBCC"/>
@@ -4132,13 +4292,13 @@
               <w:ind w:firstLine="0"/>
               <w:jc w:val="left"/>
               <w:rPr>
-                <w:rFonts w:ascii="Arial" w:hAnsi="Arial" w:cs="Arial"/>
+                <w:rFonts w:asciiTheme="minorHAnsi" w:hAnsiTheme="minorHAnsi" w:cstheme="minorHAnsi"/>
                 <w:color w:val="000000"/>
               </w:rPr>
             </w:pPr>
             <w:r>
               <w:rPr>
-                <w:rFonts w:ascii="Arial" w:hAnsi="Arial" w:cs="Arial"/>
+                <w:rFonts w:asciiTheme="minorHAnsi" w:hAnsiTheme="minorHAnsi" w:cstheme="minorHAnsi"/>
                 <w:color w:val="000000"/>
               </w:rPr>
               <w:t xml:space="preserve">   Diagrama de Secuencia</w:t>
@@ -4147,7 +4307,7 @@
         </w:tc>
         <w:tc>
           <w:tcPr>
-            <w:tcW w:w="1044" w:type="dxa"/>
+            <w:tcW w:w="564" w:type="pct"/>
             <w:tcBorders>
               <w:top w:val="nil"/>
               <w:left w:val="nil"/>
@@ -4188,7 +4348,7 @@
         </w:tc>
         <w:tc>
           <w:tcPr>
-            <w:tcW w:w="1696" w:type="dxa"/>
+            <w:tcW w:w="916" w:type="pct"/>
             <w:tcBorders>
               <w:top w:val="nil"/>
               <w:left w:val="nil"/>
@@ -4229,7 +4389,7 @@
         </w:tc>
         <w:tc>
           <w:tcPr>
-            <w:tcW w:w="2020" w:type="dxa"/>
+            <w:tcW w:w="1091" w:type="pct"/>
             <w:tcBorders>
               <w:top w:val="nil"/>
               <w:left w:val="nil"/>
@@ -4275,7 +4435,7 @@
         </w:trPr>
         <w:tc>
           <w:tcPr>
-            <w:tcW w:w="4500" w:type="dxa"/>
+            <w:tcW w:w="2430" w:type="pct"/>
             <w:tcBorders>
               <w:top w:val="nil"/>
               <w:left w:val="single" w:sz="4" w:space="0" w:color="B1BBCC"/>
@@ -4292,13 +4452,13 @@
               <w:ind w:firstLine="0"/>
               <w:jc w:val="left"/>
               <w:rPr>
-                <w:rFonts w:ascii="Arial" w:hAnsi="Arial" w:cs="Arial"/>
+                <w:rFonts w:asciiTheme="minorHAnsi" w:hAnsiTheme="minorHAnsi" w:cstheme="minorHAnsi"/>
                 <w:color w:val="000000"/>
               </w:rPr>
             </w:pPr>
             <w:r>
               <w:rPr>
-                <w:rFonts w:ascii="Arial" w:hAnsi="Arial" w:cs="Arial"/>
+                <w:rFonts w:asciiTheme="minorHAnsi" w:hAnsiTheme="minorHAnsi" w:cstheme="minorHAnsi"/>
                 <w:color w:val="000000"/>
               </w:rPr>
               <w:t xml:space="preserve">   Diagrama de Componentes</w:t>
@@ -4307,7 +4467,7 @@
         </w:tc>
         <w:tc>
           <w:tcPr>
-            <w:tcW w:w="1044" w:type="dxa"/>
+            <w:tcW w:w="564" w:type="pct"/>
             <w:tcBorders>
               <w:top w:val="nil"/>
               <w:left w:val="nil"/>
@@ -4348,7 +4508,7 @@
         </w:tc>
         <w:tc>
           <w:tcPr>
-            <w:tcW w:w="1696" w:type="dxa"/>
+            <w:tcW w:w="916" w:type="pct"/>
             <w:tcBorders>
               <w:top w:val="nil"/>
               <w:left w:val="nil"/>
@@ -4389,7 +4549,7 @@
         </w:tc>
         <w:tc>
           <w:tcPr>
-            <w:tcW w:w="2020" w:type="dxa"/>
+            <w:tcW w:w="1091" w:type="pct"/>
             <w:tcBorders>
               <w:top w:val="nil"/>
               <w:left w:val="nil"/>
@@ -4435,7 +4595,7 @@
         </w:trPr>
         <w:tc>
           <w:tcPr>
-            <w:tcW w:w="4500" w:type="dxa"/>
+            <w:tcW w:w="2430" w:type="pct"/>
             <w:tcBorders>
               <w:top w:val="nil"/>
               <w:left w:val="single" w:sz="4" w:space="0" w:color="B1BBCC"/>
@@ -4452,13 +4612,13 @@
               <w:ind w:firstLine="0"/>
               <w:jc w:val="left"/>
               <w:rPr>
-                <w:rFonts w:ascii="Arial" w:hAnsi="Arial" w:cs="Arial"/>
+                <w:rFonts w:asciiTheme="minorHAnsi" w:hAnsiTheme="minorHAnsi" w:cstheme="minorHAnsi"/>
                 <w:color w:val="000000"/>
               </w:rPr>
             </w:pPr>
             <w:r>
               <w:rPr>
-                <w:rFonts w:ascii="Arial" w:hAnsi="Arial" w:cs="Arial"/>
+                <w:rFonts w:asciiTheme="minorHAnsi" w:hAnsiTheme="minorHAnsi" w:cstheme="minorHAnsi"/>
                 <w:color w:val="000000"/>
               </w:rPr>
               <w:t xml:space="preserve">   Diagrama de Despliegue</w:t>
@@ -4467,7 +4627,7 @@
         </w:tc>
         <w:tc>
           <w:tcPr>
-            <w:tcW w:w="1044" w:type="dxa"/>
+            <w:tcW w:w="564" w:type="pct"/>
             <w:tcBorders>
               <w:top w:val="nil"/>
               <w:left w:val="nil"/>
@@ -4508,7 +4668,7 @@
         </w:tc>
         <w:tc>
           <w:tcPr>
-            <w:tcW w:w="1696" w:type="dxa"/>
+            <w:tcW w:w="916" w:type="pct"/>
             <w:tcBorders>
               <w:top w:val="nil"/>
               <w:left w:val="nil"/>
@@ -4549,7 +4709,7 @@
         </w:tc>
         <w:tc>
           <w:tcPr>
-            <w:tcW w:w="2020" w:type="dxa"/>
+            <w:tcW w:w="1091" w:type="pct"/>
             <w:tcBorders>
               <w:top w:val="nil"/>
               <w:left w:val="nil"/>
@@ -4595,7 +4755,7 @@
         </w:trPr>
         <w:tc>
           <w:tcPr>
-            <w:tcW w:w="4500" w:type="dxa"/>
+            <w:tcW w:w="2430" w:type="pct"/>
             <w:tcBorders>
               <w:top w:val="nil"/>
               <w:left w:val="single" w:sz="4" w:space="0" w:color="B1BBCC"/>
@@ -4631,7 +4791,7 @@
         </w:tc>
         <w:tc>
           <w:tcPr>
-            <w:tcW w:w="1044" w:type="dxa"/>
+            <w:tcW w:w="564" w:type="pct"/>
             <w:tcBorders>
               <w:top w:val="nil"/>
               <w:left w:val="nil"/>
@@ -4678,7 +4838,7 @@
         </w:tc>
         <w:tc>
           <w:tcPr>
-            <w:tcW w:w="1696" w:type="dxa"/>
+            <w:tcW w:w="916" w:type="pct"/>
             <w:tcBorders>
               <w:top w:val="nil"/>
               <w:left w:val="nil"/>
@@ -4714,7 +4874,7 @@
         </w:tc>
         <w:tc>
           <w:tcPr>
-            <w:tcW w:w="2020" w:type="dxa"/>
+            <w:tcW w:w="1091" w:type="pct"/>
             <w:tcBorders>
               <w:top w:val="nil"/>
               <w:left w:val="nil"/>
@@ -4755,7 +4915,7 @@
         </w:trPr>
         <w:tc>
           <w:tcPr>
-            <w:tcW w:w="4500" w:type="dxa"/>
+            <w:tcW w:w="2430" w:type="pct"/>
             <w:tcBorders>
               <w:top w:val="nil"/>
               <w:left w:val="single" w:sz="4" w:space="0" w:color="B1BBCC"/>
@@ -4772,14 +4932,14 @@
               <w:ind w:firstLine="0"/>
               <w:jc w:val="left"/>
               <w:rPr>
-                <w:rFonts w:ascii="Arial" w:hAnsi="Arial" w:cs="Arial"/>
+                <w:rFonts w:asciiTheme="minorHAnsi" w:hAnsiTheme="minorHAnsi" w:cstheme="minorHAnsi"/>
                 <w:color w:val="000000"/>
                 <w:lang w:val="en-US"/>
               </w:rPr>
             </w:pPr>
             <w:r>
               <w:rPr>
-                <w:rFonts w:ascii="Arial" w:hAnsi="Arial" w:cs="Arial"/>
+                <w:rFonts w:asciiTheme="minorHAnsi" w:hAnsiTheme="minorHAnsi" w:cstheme="minorHAnsi"/>
                 <w:color w:val="000000"/>
                 <w:lang w:val="en-US"/>
               </w:rPr>
@@ -4788,7 +4948,7 @@
             <w:proofErr w:type="spellStart"/>
             <w:r>
               <w:rPr>
-                <w:rFonts w:ascii="Arial" w:hAnsi="Arial" w:cs="Arial"/>
+                <w:rFonts w:asciiTheme="minorHAnsi" w:hAnsiTheme="minorHAnsi" w:cstheme="minorHAnsi"/>
                 <w:color w:val="000000"/>
                 <w:lang w:val="en-US"/>
               </w:rPr>
@@ -4797,7 +4957,7 @@
             <w:proofErr w:type="spellEnd"/>
             <w:r>
               <w:rPr>
-                <w:rFonts w:ascii="Arial" w:hAnsi="Arial" w:cs="Arial"/>
+                <w:rFonts w:asciiTheme="minorHAnsi" w:hAnsiTheme="minorHAnsi" w:cstheme="minorHAnsi"/>
                 <w:color w:val="000000"/>
                 <w:lang w:val="en-US"/>
               </w:rPr>
@@ -4807,7 +4967,7 @@
         </w:tc>
         <w:tc>
           <w:tcPr>
-            <w:tcW w:w="1044" w:type="dxa"/>
+            <w:tcW w:w="564" w:type="pct"/>
             <w:tcBorders>
               <w:top w:val="nil"/>
               <w:left w:val="nil"/>
@@ -4848,7 +5008,7 @@
         </w:tc>
         <w:tc>
           <w:tcPr>
-            <w:tcW w:w="1696" w:type="dxa"/>
+            <w:tcW w:w="916" w:type="pct"/>
             <w:tcBorders>
               <w:top w:val="nil"/>
               <w:left w:val="nil"/>
@@ -4880,7 +5040,7 @@
         </w:tc>
         <w:tc>
           <w:tcPr>
-            <w:tcW w:w="2020" w:type="dxa"/>
+            <w:tcW w:w="1091" w:type="pct"/>
             <w:tcBorders>
               <w:top w:val="nil"/>
               <w:left w:val="nil"/>
@@ -4917,7 +5077,7 @@
         </w:trPr>
         <w:tc>
           <w:tcPr>
-            <w:tcW w:w="4500" w:type="dxa"/>
+            <w:tcW w:w="2430" w:type="pct"/>
             <w:tcBorders>
               <w:top w:val="nil"/>
               <w:left w:val="single" w:sz="4" w:space="0" w:color="B1BBCC"/>
@@ -4934,14 +5094,14 @@
               <w:ind w:firstLine="0"/>
               <w:jc w:val="left"/>
               <w:rPr>
-                <w:rFonts w:ascii="Arial" w:hAnsi="Arial" w:cs="Arial"/>
+                <w:rFonts w:asciiTheme="minorHAnsi" w:hAnsiTheme="minorHAnsi" w:cstheme="minorHAnsi"/>
                 <w:color w:val="000000"/>
                 <w:lang w:val="en-US"/>
               </w:rPr>
             </w:pPr>
             <w:r>
               <w:rPr>
-                <w:rFonts w:ascii="Arial" w:hAnsi="Arial" w:cs="Arial"/>
+                <w:rFonts w:asciiTheme="minorHAnsi" w:hAnsiTheme="minorHAnsi" w:cstheme="minorHAnsi"/>
                 <w:color w:val="000000"/>
                 <w:lang w:val="en-US"/>
               </w:rPr>
@@ -4950,7 +5110,7 @@
             <w:proofErr w:type="spellStart"/>
             <w:r>
               <w:rPr>
-                <w:rFonts w:ascii="Arial" w:hAnsi="Arial" w:cs="Arial"/>
+                <w:rFonts w:asciiTheme="minorHAnsi" w:hAnsiTheme="minorHAnsi" w:cstheme="minorHAnsi"/>
                 <w:color w:val="000000"/>
                 <w:lang w:val="en-US"/>
               </w:rPr>
@@ -4959,7 +5119,7 @@
             <w:proofErr w:type="spellEnd"/>
             <w:r>
               <w:rPr>
-                <w:rFonts w:ascii="Arial" w:hAnsi="Arial" w:cs="Arial"/>
+                <w:rFonts w:asciiTheme="minorHAnsi" w:hAnsiTheme="minorHAnsi" w:cstheme="minorHAnsi"/>
                 <w:color w:val="000000"/>
                 <w:lang w:val="en-US"/>
               </w:rPr>
@@ -4969,7 +5129,7 @@
         </w:tc>
         <w:tc>
           <w:tcPr>
-            <w:tcW w:w="1044" w:type="dxa"/>
+            <w:tcW w:w="564" w:type="pct"/>
             <w:tcBorders>
               <w:top w:val="nil"/>
               <w:left w:val="nil"/>
@@ -5010,7 +5170,7 @@
         </w:tc>
         <w:tc>
           <w:tcPr>
-            <w:tcW w:w="1696" w:type="dxa"/>
+            <w:tcW w:w="916" w:type="pct"/>
             <w:tcBorders>
               <w:top w:val="nil"/>
               <w:left w:val="nil"/>
@@ -5042,7 +5202,7 @@
         </w:tc>
         <w:tc>
           <w:tcPr>
-            <w:tcW w:w="2020" w:type="dxa"/>
+            <w:tcW w:w="1091" w:type="pct"/>
             <w:tcBorders>
               <w:top w:val="nil"/>
               <w:left w:val="nil"/>
@@ -5079,7 +5239,7 @@
         </w:trPr>
         <w:tc>
           <w:tcPr>
-            <w:tcW w:w="4500" w:type="dxa"/>
+            <w:tcW w:w="2430" w:type="pct"/>
             <w:tcBorders>
               <w:top w:val="nil"/>
               <w:left w:val="single" w:sz="4" w:space="0" w:color="B1BBCC"/>
@@ -5096,14 +5256,14 @@
               <w:ind w:firstLine="0"/>
               <w:jc w:val="left"/>
               <w:rPr>
-                <w:rFonts w:ascii="Arial" w:hAnsi="Arial" w:cs="Arial"/>
+                <w:rFonts w:asciiTheme="minorHAnsi" w:hAnsiTheme="minorHAnsi" w:cstheme="minorHAnsi"/>
                 <w:color w:val="000000"/>
                 <w:lang w:val="en-US"/>
               </w:rPr>
             </w:pPr>
             <w:r>
               <w:rPr>
-                <w:rFonts w:ascii="Arial" w:hAnsi="Arial" w:cs="Arial"/>
+                <w:rFonts w:asciiTheme="minorHAnsi" w:hAnsiTheme="minorHAnsi" w:cstheme="minorHAnsi"/>
                 <w:color w:val="000000"/>
                 <w:lang w:val="en-US"/>
               </w:rPr>
@@ -5112,7 +5272,7 @@
             <w:proofErr w:type="spellStart"/>
             <w:r>
               <w:rPr>
-                <w:rFonts w:ascii="Arial" w:hAnsi="Arial" w:cs="Arial"/>
+                <w:rFonts w:asciiTheme="minorHAnsi" w:hAnsiTheme="minorHAnsi" w:cstheme="minorHAnsi"/>
                 <w:color w:val="000000"/>
                 <w:lang w:val="en-US"/>
               </w:rPr>
@@ -5121,7 +5281,7 @@
             <w:proofErr w:type="spellEnd"/>
             <w:r>
               <w:rPr>
-                <w:rFonts w:ascii="Arial" w:hAnsi="Arial" w:cs="Arial"/>
+                <w:rFonts w:asciiTheme="minorHAnsi" w:hAnsiTheme="minorHAnsi" w:cstheme="minorHAnsi"/>
                 <w:color w:val="000000"/>
                 <w:lang w:val="en-US"/>
               </w:rPr>
@@ -5131,7 +5291,7 @@
         </w:tc>
         <w:tc>
           <w:tcPr>
-            <w:tcW w:w="1044" w:type="dxa"/>
+            <w:tcW w:w="564" w:type="pct"/>
             <w:tcBorders>
               <w:top w:val="nil"/>
               <w:left w:val="nil"/>
@@ -5172,7 +5332,7 @@
         </w:tc>
         <w:tc>
           <w:tcPr>
-            <w:tcW w:w="1696" w:type="dxa"/>
+            <w:tcW w:w="916" w:type="pct"/>
             <w:tcBorders>
               <w:top w:val="nil"/>
               <w:left w:val="nil"/>
@@ -5204,7 +5364,7 @@
         </w:tc>
         <w:tc>
           <w:tcPr>
-            <w:tcW w:w="2020" w:type="dxa"/>
+            <w:tcW w:w="1091" w:type="pct"/>
             <w:tcBorders>
               <w:top w:val="nil"/>
               <w:left w:val="nil"/>
@@ -5241,7 +5401,7 @@
         </w:trPr>
         <w:tc>
           <w:tcPr>
-            <w:tcW w:w="4500" w:type="dxa"/>
+            <w:tcW w:w="2430" w:type="pct"/>
             <w:tcBorders>
               <w:top w:val="nil"/>
               <w:left w:val="single" w:sz="4" w:space="0" w:color="B1BBCC"/>
@@ -5258,14 +5418,14 @@
               <w:ind w:firstLine="0"/>
               <w:jc w:val="left"/>
               <w:rPr>
-                <w:rFonts w:ascii="Arial" w:hAnsi="Arial" w:cs="Arial"/>
+                <w:rFonts w:asciiTheme="minorHAnsi" w:hAnsiTheme="minorHAnsi" w:cstheme="minorHAnsi"/>
                 <w:color w:val="000000"/>
                 <w:lang w:val="en-US"/>
               </w:rPr>
             </w:pPr>
             <w:r>
               <w:rPr>
-                <w:rFonts w:ascii="Arial" w:hAnsi="Arial" w:cs="Arial"/>
+                <w:rFonts w:asciiTheme="minorHAnsi" w:hAnsiTheme="minorHAnsi" w:cstheme="minorHAnsi"/>
                 <w:color w:val="000000"/>
                 <w:lang w:val="en-US"/>
               </w:rPr>
@@ -5274,7 +5434,7 @@
             <w:proofErr w:type="spellStart"/>
             <w:r>
               <w:rPr>
-                <w:rFonts w:ascii="Arial" w:hAnsi="Arial" w:cs="Arial"/>
+                <w:rFonts w:asciiTheme="minorHAnsi" w:hAnsiTheme="minorHAnsi" w:cstheme="minorHAnsi"/>
                 <w:color w:val="000000"/>
                 <w:lang w:val="en-US"/>
               </w:rPr>
@@ -5283,7 +5443,7 @@
             <w:proofErr w:type="spellEnd"/>
             <w:r>
               <w:rPr>
-                <w:rFonts w:ascii="Arial" w:hAnsi="Arial" w:cs="Arial"/>
+                <w:rFonts w:asciiTheme="minorHAnsi" w:hAnsiTheme="minorHAnsi" w:cstheme="minorHAnsi"/>
                 <w:color w:val="000000"/>
                 <w:lang w:val="en-US"/>
               </w:rPr>
@@ -5293,7 +5453,7 @@
         </w:tc>
         <w:tc>
           <w:tcPr>
-            <w:tcW w:w="1044" w:type="dxa"/>
+            <w:tcW w:w="564" w:type="pct"/>
             <w:tcBorders>
               <w:top w:val="nil"/>
               <w:left w:val="nil"/>
@@ -5334,7 +5494,7 @@
         </w:tc>
         <w:tc>
           <w:tcPr>
-            <w:tcW w:w="1696" w:type="dxa"/>
+            <w:tcW w:w="916" w:type="pct"/>
             <w:tcBorders>
               <w:top w:val="nil"/>
               <w:left w:val="nil"/>
@@ -5366,7 +5526,7 @@
         </w:tc>
         <w:tc>
           <w:tcPr>
-            <w:tcW w:w="2020" w:type="dxa"/>
+            <w:tcW w:w="1091" w:type="pct"/>
             <w:tcBorders>
               <w:top w:val="nil"/>
               <w:left w:val="nil"/>
@@ -5478,7 +5638,7 @@
             <w:rPr>
               <w:noProof/>
             </w:rPr>
-            <w:t>Introducción</w:t>
+            <w:t>Planificación De La Capacitación</w:t>
           </w:r>
           <w:r>
             <w:rPr>
@@ -5536,7 +5696,7 @@
               <w:szCs w:val="40"/>
               <w:lang w:val="es-ES"/>
             </w:rPr>
-            <w:t>2</w:t>
+            <w:t>8</w:t>
           </w:r>
           <w:r>
             <w:rPr>
@@ -5641,7 +5801,7 @@
         <w:sz w:val="16"/>
         <w:szCs w:val="16"/>
       </w:rPr>
-      <w:t>41</w:t>
+      <w:t>60</w:t>
     </w:r>
     <w:r>
       <w:rPr>
@@ -5857,7 +6017,7 @@
               <w:szCs w:val="16"/>
             </w:rPr>
             <w:drawing>
-              <wp:anchor distT="0" distB="0" distL="114300" distR="114300" simplePos="0" relativeHeight="251659264" behindDoc="1" locked="0" layoutInCell="1" allowOverlap="1" wp14:anchorId="3E5CFB97" wp14:editId="102C959E">
+              <wp:anchor distT="0" distB="0" distL="114300" distR="114300" simplePos="0" relativeHeight="251659264" behindDoc="1" locked="0" layoutInCell="1" allowOverlap="1" wp14:anchorId="6635C4A1" wp14:editId="37C54DDF">
                 <wp:simplePos x="0" y="0"/>
                 <wp:positionH relativeFrom="column">
                   <wp:posOffset>2387600</wp:posOffset>
@@ -5951,6 +6111,7 @@
   <w:p>
     <w:pPr>
       <w:pStyle w:val="Encabezado"/>
+      <w:spacing w:before="0"/>
       <w:ind w:firstLine="0"/>
     </w:pPr>
   </w:p>
@@ -8871,10 +9032,12 @@
   <w:rsids>
     <w:rsidRoot w:val="00980C4C"/>
     <w:rsid w:val="0007447D"/>
+    <w:rsid w:val="002F381D"/>
     <w:rsid w:val="00737BF4"/>
     <w:rsid w:val="0086036A"/>
     <w:rsid w:val="00912D39"/>
     <w:rsid w:val="00980C4C"/>
+    <w:rsid w:val="00F87461"/>
   </w:rsids>
   <m:mathPr>
     <m:mathFont m:val="Cambria Math"/>
@@ -9619,7 +9782,7 @@
 </file>
 
 <file path=customXml/itemProps1.xml><?xml version="1.0" encoding="utf-8"?>
-<ds:datastoreItem xmlns:ds="http://schemas.openxmlformats.org/officeDocument/2006/customXml" ds:itemID="{74E85E94-A148-4635-ACDB-FDCF6DEFB69C}">
+<ds:datastoreItem xmlns:ds="http://schemas.openxmlformats.org/officeDocument/2006/customXml" ds:itemID="{50215FE6-6656-4D01-B2F6-22D4BA0A70EA}">
   <ds:schemaRefs>
     <ds:schemaRef ds:uri="http://schemas.openxmlformats.org/officeDocument/2006/bibliography"/>
   </ds:schemaRefs>

</xml_diff>